<commit_message>
Update to the Sprint Report
</commit_message>
<xml_diff>
--- a/Deliverables/Sprint_1_Report.docx
+++ b/Deliverables/Sprint_1_Report.docx
@@ -53,15 +53,7 @@
         <w:rPr>
           <w:b/>
         </w:rPr>
-        <w:t>Calling same-day team m</w:t>
-      </w:r>
-      <w:bookmarkStart w:id="0" w:name="_GoBack"/>
-      <w:bookmarkEnd w:id="0"/>
-      <w:r>
-        <w:rPr>
-          <w:b/>
-        </w:rPr>
-        <w:t>eetings</w:t>
+        <w:t>Calling same-day team meetings</w:t>
       </w:r>
       <w:r>
         <w:t xml:space="preserve">: There have been times when someone wants to arrange a meeting, and they have asked that the meeting be later on the same day. Since we live busy lives, and are physically located in a variety of places, this is inefficient and makes it difficult for everyone to attend. </w:t>
@@ -199,6 +191,35 @@
     <w:p>
       <w:pPr>
         <w:spacing w:after="0"/>
+        <w:ind w:left="720"/>
+      </w:pPr>
+    </w:p>
+    <w:p>
+      <w:pPr>
+        <w:spacing w:after="0"/>
+        <w:ind w:left="720"/>
+      </w:pPr>
+      <w:r>
+        <w:rPr>
+          <w:b/>
+        </w:rPr>
+        <w:t xml:space="preserve">Coming together for unanticipated </w:t>
+      </w:r>
+      <w:r>
+        <w:rPr>
+          <w:b/>
+        </w:rPr>
+        <w:t>work:</w:t>
+      </w:r>
+      <w:r>
+        <w:t xml:space="preserve"> At times the team has found itself with a task which needs immediate attention, and has managed to come together to complete the task. Let’s keep doing this. </w:t>
+      </w:r>
+      <w:bookmarkStart w:id="0" w:name="_GoBack"/>
+      <w:bookmarkEnd w:id="0"/>
+    </w:p>
+    <w:p>
+      <w:pPr>
+        <w:spacing w:after="0"/>
       </w:pPr>
     </w:p>
     <w:p>
@@ -234,13 +255,7 @@
         <w:ind w:left="1080"/>
       </w:pPr>
       <w:r>
-        <w:t>Record</w:t>
-      </w:r>
-      <w:r>
-        <w:t>ed data from 2</w:t>
-      </w:r>
-      <w:r>
-        <w:t xml:space="preserve"> computers (2)</w:t>
+        <w:t>Recorded data from 2 computers (2)</w:t>
       </w:r>
     </w:p>
     <w:p>
@@ -254,13 +269,7 @@
         <w:ind w:left="1080"/>
       </w:pPr>
       <w:r>
-        <w:t>Record</w:t>
-      </w:r>
-      <w:r>
-        <w:t>ed data from 2</w:t>
-      </w:r>
-      <w:r>
-        <w:t xml:space="preserve"> microwaves (2)</w:t>
+        <w:t>Recorded data from 2 microwaves (2)</w:t>
       </w:r>
     </w:p>
     <w:p>
@@ -274,13 +283,7 @@
         <w:ind w:left="1080"/>
       </w:pPr>
       <w:r>
-        <w:t>Record</w:t>
-      </w:r>
-      <w:r>
-        <w:t>ed data from 2 speaker systems</w:t>
-      </w:r>
-      <w:r>
-        <w:t xml:space="preserve"> (2)</w:t>
+        <w:t>Recorded data from 2 speaker systems (2)</w:t>
       </w:r>
     </w:p>
     <w:p>
@@ -294,13 +297,7 @@
         <w:ind w:left="1080"/>
       </w:pPr>
       <w:r>
-        <w:t>Record</w:t>
-      </w:r>
-      <w:r>
-        <w:t>ed data from 3</w:t>
-      </w:r>
-      <w:r>
-        <w:t xml:space="preserve"> lamps (2)</w:t>
+        <w:t>Recorded data from 3 lamps (2)</w:t>
       </w:r>
     </w:p>
     <w:p>
@@ -314,13 +311,7 @@
         <w:ind w:left="1080"/>
       </w:pPr>
       <w:r>
-        <w:t>Record</w:t>
-      </w:r>
-      <w:r>
-        <w:t>ed data from 2</w:t>
-      </w:r>
-      <w:r>
-        <w:t xml:space="preserve"> televisions (2)</w:t>
+        <w:t>Recorded data from 2 televisions (2)</w:t>
       </w:r>
     </w:p>
     <w:p>
@@ -386,7 +377,6 @@
         <w:ind w:left="1080"/>
       </w:pPr>
       <w:r>
-        <w:lastRenderedPageBreak/>
         <w:t>Create tables (2)</w:t>
       </w:r>
     </w:p>
@@ -456,13 +446,7 @@
         <w:ind w:left="1080"/>
       </w:pPr>
       <w:r>
-        <w:t>Record</w:t>
-      </w:r>
-      <w:r>
-        <w:t xml:space="preserve"> data from 3 additional</w:t>
-      </w:r>
-      <w:r>
-        <w:t xml:space="preserve"> computers (2)</w:t>
+        <w:t>Record data from 3 additional computers (2)</w:t>
       </w:r>
     </w:p>
     <w:p>
@@ -476,13 +460,7 @@
         <w:ind w:left="1080"/>
       </w:pPr>
       <w:r>
-        <w:t>Record</w:t>
-      </w:r>
-      <w:r>
-        <w:t xml:space="preserve"> data from 3 additional</w:t>
-      </w:r>
-      <w:r>
-        <w:t xml:space="preserve"> microwaves (2)</w:t>
+        <w:t>Record data from 3 additional microwaves (2)</w:t>
       </w:r>
     </w:p>
     <w:p>
@@ -496,13 +474,7 @@
         <w:ind w:left="1080"/>
       </w:pPr>
       <w:r>
-        <w:t>Record</w:t>
-      </w:r>
-      <w:r>
-        <w:t xml:space="preserve"> data from 3 additional</w:t>
-      </w:r>
-      <w:r>
-        <w:t xml:space="preserve"> speaker systems (2)</w:t>
+        <w:t>Record data from 3 additional speaker systems (2)</w:t>
       </w:r>
     </w:p>
     <w:p>
@@ -516,13 +488,7 @@
         <w:ind w:left="1080"/>
       </w:pPr>
       <w:r>
-        <w:t>Record</w:t>
-      </w:r>
-      <w:r>
-        <w:t xml:space="preserve"> data from 2 additional</w:t>
-      </w:r>
-      <w:r>
-        <w:t xml:space="preserve"> lamps (2)</w:t>
+        <w:t>Record data from 2 additional lamps (2)</w:t>
       </w:r>
     </w:p>
     <w:p>
@@ -536,13 +502,7 @@
         <w:ind w:left="1080"/>
       </w:pPr>
       <w:r>
-        <w:t>Record</w:t>
-      </w:r>
-      <w:r>
-        <w:t xml:space="preserve"> data from 3 additional</w:t>
-      </w:r>
-      <w:r>
-        <w:t xml:space="preserve"> televisions (2)</w:t>
+        <w:t>Record data from 3 additional televisions (2)</w:t>
       </w:r>
     </w:p>
     <w:p>

</xml_diff>